<commit_message>
Deployed 139c58f with MkDocs version: 1.6.1
</commit_message>
<xml_diff>
--- a/download/service_providing_group_product_application.docx
+++ b/download/service_providing_group_product_application.docx
@@ -1519,13 +1519,14 @@
     <w:tbl>
       <w:tblPr>
         <w:tblStyle w:val="Table"/>
-        <w:tblW w:type="auto" w:w="0"/>
+        <w:tblW w:type="pct" w:w="5000"/>
+        <w:tblLayout w:type="fixed"/>
         <w:tblLook w:firstRow="1" w:lastRow="0" w:firstColumn="0" w:lastColumn="0" w:noHBand="0" w:noVBand="0" w:val="0020"/>
       </w:tblPr>
       <w:tblGrid>
-        <w:gridCol w:w="2640"/>
-        <w:gridCol w:w="2640"/>
-        <w:gridCol w:w="2640"/>
+        <w:gridCol w:w="1156"/>
+        <w:gridCol w:w="6051"/>
+        <w:gridCol w:w="711"/>
       </w:tblGrid>
       <w:tr>
         <w:trPr>
@@ -1584,7 +1585,7 @@
               <w:pStyle w:val="Compact"/>
             </w:pPr>
             <w:r>
-              <w:t xml:space="preserve">Read all SPGPA.</w:t>
+              <w:t xml:space="preserve">Read SPGPA for SPGs that have at least one SPGPA targeting the SO.</w:t>
             </w:r>
           </w:p>
         </w:tc>
@@ -3101,7 +3102,7 @@
     <w:bookmarkEnd w:id="48"/>
     <w:bookmarkEnd w:id="49"/>
     <w:sectPr>
-      <w:headerReference r:id="rId9" w:type="default"/>
+      <w:headerReference r:id="rId11" w:type="default"/>
       <w:pgSz w:h="11906" w:orient="landscape" w:w="16838"/>
       <w:pgMar w:bottom="1417" w:footer="708" w:gutter="0" w:header="708" w:left="1417" w:right="1417" w:top="1417"/>
       <w:cols w:space="708"/>

</xml_diff>

<commit_message>
Deployed 8923e6d3 with MkDocs version: 1.6.1
</commit_message>
<xml_diff>
--- a/download/service_providing_group_product_application.docx
+++ b/download/service_providing_group_product_application.docx
@@ -1151,7 +1151,7 @@
               <w:pStyle w:val="Compact"/>
             </w:pPr>
             <w:r>
-              <w:t xml:space="preserve">The SP opening the product application must be qualified for all the product types by the SO.</w:t>
+              <w:t xml:space="preserve">The SP opening the product application must be qualified by the SO or have an ongoing qualification for all the product types.</w:t>
             </w:r>
           </w:p>
         </w:tc>
@@ -3478,7 +3478,7 @@
     <w:bookmarkEnd w:id="47"/>
     <w:bookmarkEnd w:id="48"/>
     <w:sectPr>
-      <w:headerReference r:id="rId9" w:type="default"/>
+      <w:headerReference r:id="rId11" w:type="default"/>
       <w:pgSz w:h="11906" w:orient="landscape" w:w="16838"/>
       <w:pgMar w:bottom="1417" w:footer="708" w:gutter="0" w:header="708" w:left="1417" w:right="1417" w:top="1417"/>
       <w:cols w:space="708"/>

</xml_diff>